<commit_message>
Almost finish course, missing luis part
</commit_message>
<xml_diff>
--- a/web2.0/app/assets/attachments/modulo3/M3_T5.docx
+++ b/web2.0/app/assets/attachments/modulo3/M3_T5.docx
@@ -1,6 +1,6 @@
 
 <file path=word/document.xml><?xml version="1.0" encoding="utf-8"?>
-<w:document xmlns:wpc="http://schemas.microsoft.com/office/word/2010/wordprocessingCanvas" xmlns:cx="http://schemas.microsoft.com/office/drawing/2014/chartex" xmlns:cx1="http://schemas.microsoft.com/office/drawing/2015/9/8/chartex" xmlns:cx2="http://schemas.microsoft.com/office/drawing/2015/10/21/chartex" xmlns:cx3="http://schemas.microsoft.com/office/drawing/2016/5/9/chartex" xmlns:cx4="http://schemas.microsoft.com/office/drawing/2016/5/10/chartex" xmlns:cx5="http://schemas.microsoft.com/office/drawing/2016/5/11/chartex" xmlns:cx6="http://schemas.microsoft.com/office/drawing/2016/5/12/chartex" xmlns:cx7="http://schemas.microsoft.com/office/drawing/2016/5/13/chartex" xmlns:cx8="http://schemas.microsoft.com/office/drawing/2016/5/14/chartex" xmlns:mc="http://schemas.openxmlformats.org/markup-compatibility/2006" xmlns:aink="http://schemas.microsoft.com/office/drawing/2016/ink" xmlns:am3d="http://schemas.microsoft.com/office/drawing/2017/model3d" xmlns:o="urn:schemas-microsoft-com:office:office" xmlns:r="http://schemas.openxmlformats.org/officeDocument/2006/relationships" xmlns:m="http://schemas.openxmlformats.org/officeDocument/2006/math" xmlns:v="urn:schemas-microsoft-com:vml" xmlns:wp14="http://schemas.microsoft.com/office/word/2010/wordprocessingDrawing" xmlns:wp="http://schemas.openxmlformats.org/drawingml/2006/wordprocessingDrawing" xmlns:w10="urn:schemas-microsoft-com:office:word" xmlns:w="http://schemas.openxmlformats.org/wordprocessingml/2006/main" xmlns:w14="http://schemas.microsoft.com/office/word/2010/wordml" xmlns:w15="http://schemas.microsoft.com/office/word/2012/wordml" xmlns:w16cid="http://schemas.microsoft.com/office/word/2016/wordml/cid" xmlns:w16se="http://schemas.microsoft.com/office/word/2015/wordml/symex" xmlns:wpg="http://schemas.microsoft.com/office/word/2010/wordprocessingGroup" xmlns:wpi="http://schemas.microsoft.com/office/word/2010/wordprocessingInk" xmlns:wne="http://schemas.microsoft.com/office/word/2006/wordml" xmlns:wps="http://schemas.microsoft.com/office/word/2010/wordprocessingShape" mc:Ignorable="w14 w15 w16se w16cid wp14">
+<w:document xmlns:wpc="http://schemas.microsoft.com/office/word/2010/wordprocessingCanvas" xmlns:cx="http://schemas.microsoft.com/office/drawing/2014/chartex" xmlns:cx1="http://schemas.microsoft.com/office/drawing/2015/9/8/chartex" xmlns:mc="http://schemas.openxmlformats.org/markup-compatibility/2006" xmlns:o="urn:schemas-microsoft-com:office:office" xmlns:r="http://schemas.openxmlformats.org/officeDocument/2006/relationships" xmlns:m="http://schemas.openxmlformats.org/officeDocument/2006/math" xmlns:v="urn:schemas-microsoft-com:vml" xmlns:wp14="http://schemas.microsoft.com/office/word/2010/wordprocessingDrawing" xmlns:wp="http://schemas.openxmlformats.org/drawingml/2006/wordprocessingDrawing" xmlns:w10="urn:schemas-microsoft-com:office:word" xmlns:w="http://schemas.openxmlformats.org/wordprocessingml/2006/main" xmlns:w14="http://schemas.microsoft.com/office/word/2010/wordml" xmlns:w15="http://schemas.microsoft.com/office/word/2012/wordml" xmlns:w16se="http://schemas.microsoft.com/office/word/2015/wordml/symex" xmlns:wpg="http://schemas.microsoft.com/office/word/2010/wordprocessingGroup" xmlns:wpi="http://schemas.microsoft.com/office/word/2010/wordprocessingInk" xmlns:wne="http://schemas.microsoft.com/office/word/2006/wordml" xmlns:wps="http://schemas.microsoft.com/office/word/2010/wordprocessingShape" mc:Ignorable="w14 w15 w16se wp14">
   <w:body>
     <w:tbl>
       <w:tblPr>
@@ -23,8 +23,6 @@
             <w:tcW w:w="1838" w:type="dxa"/>
           </w:tcPr>
           <w:p>
-            <w:bookmarkStart w:id="0" w:name="_GoBack"/>
-            <w:bookmarkEnd w:id="0"/>
             <w:r>
               <w:t>Nombre Alumno:</w:t>
             </w:r>
@@ -595,7 +593,21 @@
         <w:rPr>
           <w:rFonts w:ascii="Ebrima" w:hAnsi="Ebrima"/>
         </w:rPr>
-        <w:t>Publicar una Selfie de tu CCA</w:t>
+        <w:t xml:space="preserve">Publicar una </w:t>
+      </w:r>
+      <w:proofErr w:type="spellStart"/>
+      <w:r>
+        <w:rPr>
+          <w:rFonts w:ascii="Ebrima" w:hAnsi="Ebrima"/>
+        </w:rPr>
+        <w:t>Selfie</w:t>
+      </w:r>
+      <w:proofErr w:type="spellEnd"/>
+      <w:r>
+        <w:rPr>
+          <w:rFonts w:ascii="Ebrima" w:hAnsi="Ebrima"/>
+        </w:rPr>
+        <w:t xml:space="preserve"> de tu CCA</w:t>
       </w:r>
       <w:r>
         <w:rPr>
@@ -626,13 +638,41 @@
         <w:rPr>
           <w:rFonts w:ascii="Ebrima" w:hAnsi="Ebrima"/>
         </w:rPr>
-        <w:t xml:space="preserve">Agregar a @centrovirutaldeaprendizaje </w:t>
-      </w:r>
-      <w:r>
-        <w:rPr>
-          <w:rFonts w:ascii="Ebrima" w:hAnsi="Ebrima"/>
-        </w:rPr>
-        <w:t>y etiquétalo en tu Selfie.</w:t>
+        <w:t>Agregar a @</w:t>
+      </w:r>
+      <w:proofErr w:type="spellStart"/>
+      <w:r>
+        <w:rPr>
+          <w:rFonts w:ascii="Ebrima" w:hAnsi="Ebrima"/>
+        </w:rPr>
+        <w:t>centrovirutaldeaprendizaje</w:t>
+      </w:r>
+      <w:proofErr w:type="spellEnd"/>
+      <w:r>
+        <w:rPr>
+          <w:rFonts w:ascii="Ebrima" w:hAnsi="Ebrima"/>
+        </w:rPr>
+        <w:t xml:space="preserve"> </w:t>
+      </w:r>
+      <w:r>
+        <w:rPr>
+          <w:rFonts w:ascii="Ebrima" w:hAnsi="Ebrima"/>
+        </w:rPr>
+        <w:t xml:space="preserve">y etiquétalo en tu </w:t>
+      </w:r>
+      <w:proofErr w:type="spellStart"/>
+      <w:r>
+        <w:rPr>
+          <w:rFonts w:ascii="Ebrima" w:hAnsi="Ebrima"/>
+        </w:rPr>
+        <w:t>Selfie</w:t>
+      </w:r>
+      <w:proofErr w:type="spellEnd"/>
+      <w:r>
+        <w:rPr>
+          <w:rFonts w:ascii="Ebrima" w:hAnsi="Ebrima"/>
+        </w:rPr>
+        <w:t>.</w:t>
       </w:r>
     </w:p>
     <w:p>
@@ -1406,6 +1446,8 @@
           </wp:inline>
         </w:drawing>
       </w:r>
+      <w:bookmarkStart w:id="0" w:name="_GoBack"/>
+      <w:bookmarkEnd w:id="0"/>
     </w:p>
     <w:p>
       <w:pPr>
@@ -1529,7 +1571,7 @@
 </file>
 
 <file path=word/endnotes.xml><?xml version="1.0" encoding="utf-8"?>
-<w:endnotes xmlns:wpc="http://schemas.microsoft.com/office/word/2010/wordprocessingCanvas" xmlns:cx="http://schemas.microsoft.com/office/drawing/2014/chartex" xmlns:cx1="http://schemas.microsoft.com/office/drawing/2015/9/8/chartex" xmlns:cx2="http://schemas.microsoft.com/office/drawing/2015/10/21/chartex" xmlns:cx3="http://schemas.microsoft.com/office/drawing/2016/5/9/chartex" xmlns:cx4="http://schemas.microsoft.com/office/drawing/2016/5/10/chartex" xmlns:cx5="http://schemas.microsoft.com/office/drawing/2016/5/11/chartex" xmlns:cx6="http://schemas.microsoft.com/office/drawing/2016/5/12/chartex" xmlns:cx7="http://schemas.microsoft.com/office/drawing/2016/5/13/chartex" xmlns:cx8="http://schemas.microsoft.com/office/drawing/2016/5/14/chartex" xmlns:mc="http://schemas.openxmlformats.org/markup-compatibility/2006" xmlns:aink="http://schemas.microsoft.com/office/drawing/2016/ink" xmlns:am3d="http://schemas.microsoft.com/office/drawing/2017/model3d" xmlns:o="urn:schemas-microsoft-com:office:office" xmlns:r="http://schemas.openxmlformats.org/officeDocument/2006/relationships" xmlns:m="http://schemas.openxmlformats.org/officeDocument/2006/math" xmlns:v="urn:schemas-microsoft-com:vml" xmlns:wp14="http://schemas.microsoft.com/office/word/2010/wordprocessingDrawing" xmlns:wp="http://schemas.openxmlformats.org/drawingml/2006/wordprocessingDrawing" xmlns:w10="urn:schemas-microsoft-com:office:word" xmlns:w="http://schemas.openxmlformats.org/wordprocessingml/2006/main" xmlns:w14="http://schemas.microsoft.com/office/word/2010/wordml" xmlns:w15="http://schemas.microsoft.com/office/word/2012/wordml" xmlns:w16cid="http://schemas.microsoft.com/office/word/2016/wordml/cid" xmlns:w16se="http://schemas.microsoft.com/office/word/2015/wordml/symex" xmlns:wpg="http://schemas.microsoft.com/office/word/2010/wordprocessingGroup" xmlns:wpi="http://schemas.microsoft.com/office/word/2010/wordprocessingInk" xmlns:wne="http://schemas.microsoft.com/office/word/2006/wordml" xmlns:wps="http://schemas.microsoft.com/office/word/2010/wordprocessingShape" mc:Ignorable="w14 w15 w16se w16cid wp14">
+<w:endnotes xmlns:wpc="http://schemas.microsoft.com/office/word/2010/wordprocessingCanvas" xmlns:cx="http://schemas.microsoft.com/office/drawing/2014/chartex" xmlns:cx1="http://schemas.microsoft.com/office/drawing/2015/9/8/chartex" xmlns:mc="http://schemas.openxmlformats.org/markup-compatibility/2006" xmlns:o="urn:schemas-microsoft-com:office:office" xmlns:r="http://schemas.openxmlformats.org/officeDocument/2006/relationships" xmlns:m="http://schemas.openxmlformats.org/officeDocument/2006/math" xmlns:v="urn:schemas-microsoft-com:vml" xmlns:wp14="http://schemas.microsoft.com/office/word/2010/wordprocessingDrawing" xmlns:wp="http://schemas.openxmlformats.org/drawingml/2006/wordprocessingDrawing" xmlns:w10="urn:schemas-microsoft-com:office:word" xmlns:w="http://schemas.openxmlformats.org/wordprocessingml/2006/main" xmlns:w14="http://schemas.microsoft.com/office/word/2010/wordml" xmlns:w15="http://schemas.microsoft.com/office/word/2012/wordml" xmlns:w16se="http://schemas.microsoft.com/office/word/2015/wordml/symex" xmlns:wpg="http://schemas.microsoft.com/office/word/2010/wordprocessingGroup" xmlns:wpi="http://schemas.microsoft.com/office/word/2010/wordprocessingInk" xmlns:wne="http://schemas.microsoft.com/office/word/2006/wordml" xmlns:wps="http://schemas.microsoft.com/office/word/2010/wordprocessingShape" mc:Ignorable="w14 w15 w16se wp14">
   <w:endnote w:type="separator" w:id="-1">
     <w:p>
       <w:pPr>
@@ -1554,7 +1596,7 @@
 </file>
 
 <file path=word/footnotes.xml><?xml version="1.0" encoding="utf-8"?>
-<w:footnotes xmlns:wpc="http://schemas.microsoft.com/office/word/2010/wordprocessingCanvas" xmlns:cx="http://schemas.microsoft.com/office/drawing/2014/chartex" xmlns:cx1="http://schemas.microsoft.com/office/drawing/2015/9/8/chartex" xmlns:cx2="http://schemas.microsoft.com/office/drawing/2015/10/21/chartex" xmlns:cx3="http://schemas.microsoft.com/office/drawing/2016/5/9/chartex" xmlns:cx4="http://schemas.microsoft.com/office/drawing/2016/5/10/chartex" xmlns:cx5="http://schemas.microsoft.com/office/drawing/2016/5/11/chartex" xmlns:cx6="http://schemas.microsoft.com/office/drawing/2016/5/12/chartex" xmlns:cx7="http://schemas.microsoft.com/office/drawing/2016/5/13/chartex" xmlns:cx8="http://schemas.microsoft.com/office/drawing/2016/5/14/chartex" xmlns:mc="http://schemas.openxmlformats.org/markup-compatibility/2006" xmlns:aink="http://schemas.microsoft.com/office/drawing/2016/ink" xmlns:am3d="http://schemas.microsoft.com/office/drawing/2017/model3d" xmlns:o="urn:schemas-microsoft-com:office:office" xmlns:r="http://schemas.openxmlformats.org/officeDocument/2006/relationships" xmlns:m="http://schemas.openxmlformats.org/officeDocument/2006/math" xmlns:v="urn:schemas-microsoft-com:vml" xmlns:wp14="http://schemas.microsoft.com/office/word/2010/wordprocessingDrawing" xmlns:wp="http://schemas.openxmlformats.org/drawingml/2006/wordprocessingDrawing" xmlns:w10="urn:schemas-microsoft-com:office:word" xmlns:w="http://schemas.openxmlformats.org/wordprocessingml/2006/main" xmlns:w14="http://schemas.microsoft.com/office/word/2010/wordml" xmlns:w15="http://schemas.microsoft.com/office/word/2012/wordml" xmlns:w16cid="http://schemas.microsoft.com/office/word/2016/wordml/cid" xmlns:w16se="http://schemas.microsoft.com/office/word/2015/wordml/symex" xmlns:wpg="http://schemas.microsoft.com/office/word/2010/wordprocessingGroup" xmlns:wpi="http://schemas.microsoft.com/office/word/2010/wordprocessingInk" xmlns:wne="http://schemas.microsoft.com/office/word/2006/wordml" xmlns:wps="http://schemas.microsoft.com/office/word/2010/wordprocessingShape" mc:Ignorable="w14 w15 w16se w16cid wp14">
+<w:footnotes xmlns:wpc="http://schemas.microsoft.com/office/word/2010/wordprocessingCanvas" xmlns:cx="http://schemas.microsoft.com/office/drawing/2014/chartex" xmlns:cx1="http://schemas.microsoft.com/office/drawing/2015/9/8/chartex" xmlns:mc="http://schemas.openxmlformats.org/markup-compatibility/2006" xmlns:o="urn:schemas-microsoft-com:office:office" xmlns:r="http://schemas.openxmlformats.org/officeDocument/2006/relationships" xmlns:m="http://schemas.openxmlformats.org/officeDocument/2006/math" xmlns:v="urn:schemas-microsoft-com:vml" xmlns:wp14="http://schemas.microsoft.com/office/word/2010/wordprocessingDrawing" xmlns:wp="http://schemas.openxmlformats.org/drawingml/2006/wordprocessingDrawing" xmlns:w10="urn:schemas-microsoft-com:office:word" xmlns:w="http://schemas.openxmlformats.org/wordprocessingml/2006/main" xmlns:w14="http://schemas.microsoft.com/office/word/2010/wordml" xmlns:w15="http://schemas.microsoft.com/office/word/2012/wordml" xmlns:w16se="http://schemas.microsoft.com/office/word/2015/wordml/symex" xmlns:wpg="http://schemas.microsoft.com/office/word/2010/wordprocessingGroup" xmlns:wpi="http://schemas.microsoft.com/office/word/2010/wordprocessingInk" xmlns:wne="http://schemas.microsoft.com/office/word/2006/wordml" xmlns:wps="http://schemas.microsoft.com/office/word/2010/wordprocessingShape" mc:Ignorable="w14 w15 w16se wp14">
   <w:footnote w:type="separator" w:id="-1">
     <w:p>
       <w:pPr>
@@ -1579,7 +1621,7 @@
 </file>
 
 <file path=word/header1.xml><?xml version="1.0" encoding="utf-8"?>
-<w:hdr xmlns:wpc="http://schemas.microsoft.com/office/word/2010/wordprocessingCanvas" xmlns:cx="http://schemas.microsoft.com/office/drawing/2014/chartex" xmlns:cx1="http://schemas.microsoft.com/office/drawing/2015/9/8/chartex" xmlns:cx2="http://schemas.microsoft.com/office/drawing/2015/10/21/chartex" xmlns:cx3="http://schemas.microsoft.com/office/drawing/2016/5/9/chartex" xmlns:cx4="http://schemas.microsoft.com/office/drawing/2016/5/10/chartex" xmlns:cx5="http://schemas.microsoft.com/office/drawing/2016/5/11/chartex" xmlns:cx6="http://schemas.microsoft.com/office/drawing/2016/5/12/chartex" xmlns:cx7="http://schemas.microsoft.com/office/drawing/2016/5/13/chartex" xmlns:cx8="http://schemas.microsoft.com/office/drawing/2016/5/14/chartex" xmlns:mc="http://schemas.openxmlformats.org/markup-compatibility/2006" xmlns:aink="http://schemas.microsoft.com/office/drawing/2016/ink" xmlns:am3d="http://schemas.microsoft.com/office/drawing/2017/model3d" xmlns:o="urn:schemas-microsoft-com:office:office" xmlns:r="http://schemas.openxmlformats.org/officeDocument/2006/relationships" xmlns:m="http://schemas.openxmlformats.org/officeDocument/2006/math" xmlns:v="urn:schemas-microsoft-com:vml" xmlns:wp14="http://schemas.microsoft.com/office/word/2010/wordprocessingDrawing" xmlns:wp="http://schemas.openxmlformats.org/drawingml/2006/wordprocessingDrawing" xmlns:w10="urn:schemas-microsoft-com:office:word" xmlns:w="http://schemas.openxmlformats.org/wordprocessingml/2006/main" xmlns:w14="http://schemas.microsoft.com/office/word/2010/wordml" xmlns:w15="http://schemas.microsoft.com/office/word/2012/wordml" xmlns:w16cid="http://schemas.microsoft.com/office/word/2016/wordml/cid" xmlns:w16se="http://schemas.microsoft.com/office/word/2015/wordml/symex" xmlns:wpg="http://schemas.microsoft.com/office/word/2010/wordprocessingGroup" xmlns:wpi="http://schemas.microsoft.com/office/word/2010/wordprocessingInk" xmlns:wne="http://schemas.microsoft.com/office/word/2006/wordml" xmlns:wps="http://schemas.microsoft.com/office/word/2010/wordprocessingShape" mc:Ignorable="w14 w15 w16se w16cid wp14">
+<w:hdr xmlns:wpc="http://schemas.microsoft.com/office/word/2010/wordprocessingCanvas" xmlns:cx="http://schemas.microsoft.com/office/drawing/2014/chartex" xmlns:cx1="http://schemas.microsoft.com/office/drawing/2015/9/8/chartex" xmlns:mc="http://schemas.openxmlformats.org/markup-compatibility/2006" xmlns:o="urn:schemas-microsoft-com:office:office" xmlns:r="http://schemas.openxmlformats.org/officeDocument/2006/relationships" xmlns:m="http://schemas.openxmlformats.org/officeDocument/2006/math" xmlns:v="urn:schemas-microsoft-com:vml" xmlns:wp14="http://schemas.microsoft.com/office/word/2010/wordprocessingDrawing" xmlns:wp="http://schemas.openxmlformats.org/drawingml/2006/wordprocessingDrawing" xmlns:w10="urn:schemas-microsoft-com:office:word" xmlns:w="http://schemas.openxmlformats.org/wordprocessingml/2006/main" xmlns:w14="http://schemas.microsoft.com/office/word/2010/wordml" xmlns:w15="http://schemas.microsoft.com/office/word/2012/wordml" xmlns:w16se="http://schemas.microsoft.com/office/word/2015/wordml/symex" xmlns:wpg="http://schemas.microsoft.com/office/word/2010/wordprocessingGroup" xmlns:wpi="http://schemas.microsoft.com/office/word/2010/wordprocessingInk" xmlns:wne="http://schemas.microsoft.com/office/word/2006/wordml" xmlns:wps="http://schemas.microsoft.com/office/word/2010/wordprocessingShape" mc:Ignorable="w14 w15 w16se wp14">
   <w:p>
     <w:pPr>
       <w:pStyle w:val="Header"/>
@@ -1608,7 +1650,7 @@
           <v:path o:extrusionok="f" gradientshapeok="t" o:connecttype="rect"/>
           <o:lock v:ext="edit" aspectratio="t"/>
         </v:shapetype>
-        <v:shape id="_x0000_s2049" type="#_x0000_t75" alt="" style="position:absolute;margin-left:-.3pt;margin-top:-19.05pt;width:183pt;height:54.3pt;z-index:251661312;mso-wrap-edited:f;mso-width-percent:0;mso-height-percent:0;mso-position-horizontal-relative:text;mso-position-vertical-relative:text;mso-width-percent:0;mso-height-percent:0">
+        <v:shape id="_x0000_s2050" type="#_x0000_t75" style="position:absolute;margin-left:-.3pt;margin-top:-19.05pt;width:183pt;height:54.3pt;z-index:251661312;mso-position-horizontal-relative:text;mso-position-vertical-relative:text">
           <v:imagedata r:id="rId1" o:title="CCA_logo-01"/>
         </v:shape>
       </w:pict>
@@ -1618,7 +1660,7 @@
 </file>
 
 <file path=word/numbering.xml><?xml version="1.0" encoding="utf-8"?>
-<w:numbering xmlns:wpc="http://schemas.microsoft.com/office/word/2010/wordprocessingCanvas" xmlns:cx="http://schemas.microsoft.com/office/drawing/2014/chartex" xmlns:cx1="http://schemas.microsoft.com/office/drawing/2015/9/8/chartex" xmlns:cx2="http://schemas.microsoft.com/office/drawing/2015/10/21/chartex" xmlns:cx3="http://schemas.microsoft.com/office/drawing/2016/5/9/chartex" xmlns:cx4="http://schemas.microsoft.com/office/drawing/2016/5/10/chartex" xmlns:cx5="http://schemas.microsoft.com/office/drawing/2016/5/11/chartex" xmlns:cx6="http://schemas.microsoft.com/office/drawing/2016/5/12/chartex" xmlns:cx7="http://schemas.microsoft.com/office/drawing/2016/5/13/chartex" xmlns:cx8="http://schemas.microsoft.com/office/drawing/2016/5/14/chartex" xmlns:mc="http://schemas.openxmlformats.org/markup-compatibility/2006" xmlns:aink="http://schemas.microsoft.com/office/drawing/2016/ink" xmlns:am3d="http://schemas.microsoft.com/office/drawing/2017/model3d" xmlns:o="urn:schemas-microsoft-com:office:office" xmlns:r="http://schemas.openxmlformats.org/officeDocument/2006/relationships" xmlns:m="http://schemas.openxmlformats.org/officeDocument/2006/math" xmlns:v="urn:schemas-microsoft-com:vml" xmlns:wp14="http://schemas.microsoft.com/office/word/2010/wordprocessingDrawing" xmlns:wp="http://schemas.openxmlformats.org/drawingml/2006/wordprocessingDrawing" xmlns:w10="urn:schemas-microsoft-com:office:word" xmlns:w="http://schemas.openxmlformats.org/wordprocessingml/2006/main" xmlns:w14="http://schemas.microsoft.com/office/word/2010/wordml" xmlns:w15="http://schemas.microsoft.com/office/word/2012/wordml" xmlns:w16cid="http://schemas.microsoft.com/office/word/2016/wordml/cid" xmlns:w16se="http://schemas.microsoft.com/office/word/2015/wordml/symex" xmlns:wpg="http://schemas.microsoft.com/office/word/2010/wordprocessingGroup" xmlns:wpi="http://schemas.microsoft.com/office/word/2010/wordprocessingInk" xmlns:wne="http://schemas.microsoft.com/office/word/2006/wordml" xmlns:wps="http://schemas.microsoft.com/office/word/2010/wordprocessingShape" mc:Ignorable="w14 w15 w16se w16cid wp14">
+<w:numbering xmlns:wpc="http://schemas.microsoft.com/office/word/2010/wordprocessingCanvas" xmlns:cx="http://schemas.microsoft.com/office/drawing/2014/chartex" xmlns:cx1="http://schemas.microsoft.com/office/drawing/2015/9/8/chartex" xmlns:mc="http://schemas.openxmlformats.org/markup-compatibility/2006" xmlns:o="urn:schemas-microsoft-com:office:office" xmlns:r="http://schemas.openxmlformats.org/officeDocument/2006/relationships" xmlns:m="http://schemas.openxmlformats.org/officeDocument/2006/math" xmlns:v="urn:schemas-microsoft-com:vml" xmlns:wp14="http://schemas.microsoft.com/office/word/2010/wordprocessingDrawing" xmlns:wp="http://schemas.openxmlformats.org/drawingml/2006/wordprocessingDrawing" xmlns:w10="urn:schemas-microsoft-com:office:word" xmlns:w="http://schemas.openxmlformats.org/wordprocessingml/2006/main" xmlns:w14="http://schemas.microsoft.com/office/word/2010/wordml" xmlns:w15="http://schemas.microsoft.com/office/word/2012/wordml" xmlns:w16se="http://schemas.microsoft.com/office/word/2015/wordml/symex" xmlns:wpg="http://schemas.microsoft.com/office/word/2010/wordprocessingGroup" xmlns:wpi="http://schemas.microsoft.com/office/word/2010/wordprocessingInk" xmlns:wne="http://schemas.microsoft.com/office/word/2006/wordml" xmlns:wps="http://schemas.microsoft.com/office/word/2010/wordprocessingShape" mc:Ignorable="w14 w15 w16se wp14">
   <w:abstractNum w:abstractNumId="0" w15:restartNumberingAfterBreak="0">
     <w:nsid w:val="073D6DB3"/>
     <w:multiLevelType w:val="hybridMultilevel"/>
@@ -2155,7 +2197,7 @@
 </file>
 
 <file path=word/styles.xml><?xml version="1.0" encoding="utf-8"?>
-<w:styles xmlns:mc="http://schemas.openxmlformats.org/markup-compatibility/2006" xmlns:r="http://schemas.openxmlformats.org/officeDocument/2006/relationships" xmlns:w="http://schemas.openxmlformats.org/wordprocessingml/2006/main" xmlns:w14="http://schemas.microsoft.com/office/word/2010/wordml" xmlns:w15="http://schemas.microsoft.com/office/word/2012/wordml" xmlns:w16cid="http://schemas.microsoft.com/office/word/2016/wordml/cid" xmlns:w16se="http://schemas.microsoft.com/office/word/2015/wordml/symex" mc:Ignorable="w14 w15 w16se w16cid">
+<w:styles xmlns:mc="http://schemas.openxmlformats.org/markup-compatibility/2006" xmlns:r="http://schemas.openxmlformats.org/officeDocument/2006/relationships" xmlns:w="http://schemas.openxmlformats.org/wordprocessingml/2006/main" xmlns:w14="http://schemas.microsoft.com/office/word/2010/wordml" xmlns:w15="http://schemas.microsoft.com/office/word/2012/wordml" xmlns:w16se="http://schemas.microsoft.com/office/word/2015/wordml/symex" mc:Ignorable="w14 w15 w16se">
   <w:docDefaults>
     <w:rPrDefault>
       <w:rPr>
@@ -2171,7 +2213,7 @@
       </w:pPr>
     </w:pPrDefault>
   </w:docDefaults>
-  <w:latentStyles w:defLockedState="0" w:defUIPriority="99" w:defSemiHidden="0" w:defUnhideWhenUsed="0" w:defQFormat="0" w:count="376">
+  <w:latentStyles w:defLockedState="0" w:defUIPriority="99" w:defSemiHidden="0" w:defUnhideWhenUsed="0" w:defQFormat="0" w:count="371">
     <w:lsdException w:name="Normal" w:uiPriority="0" w:qFormat="1"/>
     <w:lsdException w:name="heading 1" w:uiPriority="9" w:qFormat="1"/>
     <w:lsdException w:name="heading 2" w:semiHidden="1" w:uiPriority="9" w:unhideWhenUsed="1" w:qFormat="1"/>
@@ -2277,6 +2319,7 @@
     <w:lsdException w:name="HTML Sample" w:semiHidden="1" w:unhideWhenUsed="1"/>
     <w:lsdException w:name="HTML Typewriter" w:semiHidden="1" w:unhideWhenUsed="1"/>
     <w:lsdException w:name="HTML Variable" w:semiHidden="1" w:unhideWhenUsed="1"/>
+    <w:lsdException w:name="Normal Table" w:semiHidden="1" w:unhideWhenUsed="1"/>
     <w:lsdException w:name="annotation subject" w:semiHidden="1" w:unhideWhenUsed="1"/>
     <w:lsdException w:name="No List" w:semiHidden="1" w:unhideWhenUsed="1"/>
     <w:lsdException w:name="Outline List 1" w:semiHidden="1" w:unhideWhenUsed="1"/>
@@ -2319,8 +2362,11 @@
     <w:lsdException w:name="Table Contemporary" w:semiHidden="1" w:unhideWhenUsed="1"/>
     <w:lsdException w:name="Table Elegant" w:semiHidden="1" w:unhideWhenUsed="1"/>
     <w:lsdException w:name="Table Professional" w:semiHidden="1" w:unhideWhenUsed="1"/>
+    <w:lsdException w:name="Table Subtle 1" w:semiHidden="1" w:unhideWhenUsed="1"/>
     <w:lsdException w:name="Table Subtle 2" w:semiHidden="1" w:unhideWhenUsed="1"/>
     <w:lsdException w:name="Table Web 1" w:semiHidden="1" w:unhideWhenUsed="1"/>
+    <w:lsdException w:name="Table Web 2" w:semiHidden="1" w:unhideWhenUsed="1"/>
+    <w:lsdException w:name="Table Web 3" w:semiHidden="1" w:unhideWhenUsed="1"/>
     <w:lsdException w:name="Balloon Text" w:semiHidden="1" w:unhideWhenUsed="1"/>
     <w:lsdException w:name="Table Grid" w:uiPriority="39"/>
     <w:lsdException w:name="Table Theme" w:semiHidden="1" w:unhideWhenUsed="1"/>
@@ -2539,11 +2585,6 @@
     <w:lsdException w:name="List Table 5 Dark Accent 6" w:uiPriority="50"/>
     <w:lsdException w:name="List Table 6 Colorful Accent 6" w:uiPriority="51"/>
     <w:lsdException w:name="List Table 7 Colorful Accent 6" w:uiPriority="52"/>
-    <w:lsdException w:name="Mention" w:semiHidden="1" w:unhideWhenUsed="1"/>
-    <w:lsdException w:name="Smart Hyperlink" w:semiHidden="1" w:unhideWhenUsed="1"/>
-    <w:lsdException w:name="Hashtag" w:semiHidden="1" w:unhideWhenUsed="1"/>
-    <w:lsdException w:name="Unresolved Mention" w:semiHidden="1" w:unhideWhenUsed="1"/>
-    <w:lsdException w:name="Smart Link" w:semiHidden="1" w:unhideWhenUsed="1"/>
   </w:latentStyles>
   <w:style w:type="paragraph" w:default="1" w:styleId="Normal">
     <w:name w:val="Normal"/>

</xml_diff>